<commit_message>
Actualización del proyecto 1
Se incorpora el dato del centro educativo, el alumno y la tutora del proyecto
</commit_message>
<xml_diff>
--- a/Proyecto/Prototipo_Proyecto_Investigacion_Bachillerato.docx
+++ b/Proyecto/Prototipo_Proyecto_Investigacion_Bachillerato.docx
@@ -34,7 +34,14 @@
           <w:color w:val="auto"/>
         </w:rPr>
         <w:br/>
-        <w:t>Centro educativo: _______________________________</w:t>
+        <w:t xml:space="preserve">Centro educativo: </w:t>
+      </w:r>
+      <w:r>
+        <w:rPr>
+          <w:rFonts w:ascii="Arial" w:hAnsi="Arial"/>
+          <w:color w:val="auto"/>
+        </w:rPr>
+        <w:t>IES EJEMPLO</w:t>
       </w:r>
     </w:p>
     <w:p>
@@ -50,7 +57,14 @@
           <w:rFonts w:ascii="Arial" w:hAnsi="Arial"/>
           <w:color w:val="auto"/>
         </w:rPr>
-        <w:t>Alumno/a: _______________________________________</w:t>
+        <w:t xml:space="preserve">Alumno/a: </w:t>
+      </w:r>
+      <w:r>
+        <w:rPr>
+          <w:rFonts w:ascii="Arial" w:hAnsi="Arial"/>
+          <w:color w:val="auto"/>
+        </w:rPr>
+        <w:t>Fulanito</w:t>
       </w:r>
     </w:p>
     <w:p>
@@ -66,7 +80,14 @@
           <w:rFonts w:ascii="Arial" w:hAnsi="Arial"/>
           <w:color w:val="auto"/>
         </w:rPr>
-        <w:t>Tutor/a: ________________________________________</w:t>
+        <w:t xml:space="preserve">Tutor/a: </w:t>
+      </w:r>
+      <w:r>
+        <w:rPr>
+          <w:rFonts w:ascii="Arial" w:hAnsi="Arial"/>
+          <w:color w:val="auto"/>
+        </w:rPr>
+        <w:t>Menganita</w:t>
       </w:r>
     </w:p>
     <w:p>
@@ -132,6 +153,13 @@
           <w:color w:val="auto"/>
         </w:rPr>
         <w:br/>
+      </w:r>
+      <w:r>
+        <w:rPr>
+          <w:rFonts w:ascii="Arial" w:hAnsi="Arial"/>
+          <w:color w:val="auto"/>
+        </w:rPr>
+        <w:t>Bla bla bla</w:t>
       </w:r>
     </w:p>
     <w:p>
@@ -649,6 +677,7 @@
         </w:tabs>
         <w:ind w:start="1080" w:hanging="360"/>
       </w:pPr>
+      <w:rPr/>
     </w:lvl>
     <w:lvl w:ilvl="2">
       <w:start w:val="1"/>
@@ -661,6 +690,7 @@
         </w:tabs>
         <w:ind w:start="1440" w:hanging="360"/>
       </w:pPr>
+      <w:rPr/>
     </w:lvl>
     <w:lvl w:ilvl="3">
       <w:start w:val="1"/>
@@ -673,6 +703,7 @@
         </w:tabs>
         <w:ind w:start="1800" w:hanging="360"/>
       </w:pPr>
+      <w:rPr/>
     </w:lvl>
     <w:lvl w:ilvl="4">
       <w:start w:val="1"/>
@@ -685,6 +716,7 @@
         </w:tabs>
         <w:ind w:start="2160" w:hanging="360"/>
       </w:pPr>
+      <w:rPr/>
     </w:lvl>
     <w:lvl w:ilvl="5">
       <w:start w:val="1"/>
@@ -697,6 +729,7 @@
         </w:tabs>
         <w:ind w:start="2520" w:hanging="360"/>
       </w:pPr>
+      <w:rPr/>
     </w:lvl>
     <w:lvl w:ilvl="6">
       <w:start w:val="1"/>
@@ -709,6 +742,7 @@
         </w:tabs>
         <w:ind w:start="2880" w:hanging="360"/>
       </w:pPr>
+      <w:rPr/>
     </w:lvl>
     <w:lvl w:ilvl="7">
       <w:start w:val="1"/>
@@ -721,6 +755,7 @@
         </w:tabs>
         <w:ind w:start="3240" w:hanging="360"/>
       </w:pPr>
+      <w:rPr/>
     </w:lvl>
     <w:lvl w:ilvl="8">
       <w:start w:val="1"/>
@@ -733,6 +768,7 @@
         </w:tabs>
         <w:ind w:start="3600" w:hanging="360"/>
       </w:pPr>
+      <w:rPr/>
     </w:lvl>
   </w:abstractNum>
   <w:abstractNum w:abstractNumId="2">
@@ -762,6 +798,7 @@
         </w:tabs>
         <w:ind w:start="1080" w:hanging="360"/>
       </w:pPr>
+      <w:rPr/>
     </w:lvl>
     <w:lvl w:ilvl="2">
       <w:start w:val="1"/>
@@ -774,6 +811,7 @@
         </w:tabs>
         <w:ind w:start="1440" w:hanging="360"/>
       </w:pPr>
+      <w:rPr/>
     </w:lvl>
     <w:lvl w:ilvl="3">
       <w:start w:val="1"/>
@@ -786,6 +824,7 @@
         </w:tabs>
         <w:ind w:start="1800" w:hanging="360"/>
       </w:pPr>
+      <w:rPr/>
     </w:lvl>
     <w:lvl w:ilvl="4">
       <w:start w:val="1"/>
@@ -798,6 +837,7 @@
         </w:tabs>
         <w:ind w:start="2160" w:hanging="360"/>
       </w:pPr>
+      <w:rPr/>
     </w:lvl>
     <w:lvl w:ilvl="5">
       <w:start w:val="1"/>
@@ -810,6 +850,7 @@
         </w:tabs>
         <w:ind w:start="2520" w:hanging="360"/>
       </w:pPr>
+      <w:rPr/>
     </w:lvl>
     <w:lvl w:ilvl="6">
       <w:start w:val="1"/>
@@ -822,6 +863,7 @@
         </w:tabs>
         <w:ind w:start="2880" w:hanging="360"/>
       </w:pPr>
+      <w:rPr/>
     </w:lvl>
     <w:lvl w:ilvl="7">
       <w:start w:val="1"/>
@@ -834,6 +876,7 @@
         </w:tabs>
         <w:ind w:start="3240" w:hanging="360"/>
       </w:pPr>
+      <w:rPr/>
     </w:lvl>
     <w:lvl w:ilvl="8">
       <w:start w:val="1"/>
@@ -846,6 +889,7 @@
         </w:tabs>
         <w:ind w:start="3600" w:hanging="360"/>
       </w:pPr>
+      <w:rPr/>
     </w:lvl>
   </w:abstractNum>
   <w:abstractNum w:abstractNumId="3">
@@ -875,6 +919,7 @@
         </w:tabs>
         <w:ind w:start="1080" w:hanging="360"/>
       </w:pPr>
+      <w:rPr/>
     </w:lvl>
     <w:lvl w:ilvl="2">
       <w:start w:val="1"/>
@@ -887,6 +932,7 @@
         </w:tabs>
         <w:ind w:start="1440" w:hanging="360"/>
       </w:pPr>
+      <w:rPr/>
     </w:lvl>
     <w:lvl w:ilvl="3">
       <w:start w:val="1"/>
@@ -899,6 +945,7 @@
         </w:tabs>
         <w:ind w:start="1800" w:hanging="360"/>
       </w:pPr>
+      <w:rPr/>
     </w:lvl>
     <w:lvl w:ilvl="4">
       <w:start w:val="1"/>
@@ -911,6 +958,7 @@
         </w:tabs>
         <w:ind w:start="2160" w:hanging="360"/>
       </w:pPr>
+      <w:rPr/>
     </w:lvl>
     <w:lvl w:ilvl="5">
       <w:start w:val="1"/>
@@ -923,6 +971,7 @@
         </w:tabs>
         <w:ind w:start="2520" w:hanging="360"/>
       </w:pPr>
+      <w:rPr/>
     </w:lvl>
     <w:lvl w:ilvl="6">
       <w:start w:val="1"/>
@@ -935,6 +984,7 @@
         </w:tabs>
         <w:ind w:start="2880" w:hanging="360"/>
       </w:pPr>
+      <w:rPr/>
     </w:lvl>
     <w:lvl w:ilvl="7">
       <w:start w:val="1"/>
@@ -947,6 +997,7 @@
         </w:tabs>
         <w:ind w:start="3240" w:hanging="360"/>
       </w:pPr>
+      <w:rPr/>
     </w:lvl>
     <w:lvl w:ilvl="8">
       <w:start w:val="1"/>
@@ -959,6 +1010,7 @@
         </w:tabs>
         <w:ind w:start="3600" w:hanging="360"/>
       </w:pPr>
+      <w:rPr/>
     </w:lvl>
   </w:abstractNum>
   <w:abstractNum w:abstractNumId="4">
@@ -986,6 +1038,7 @@
         </w:tabs>
         <w:ind w:start="1080" w:hanging="360"/>
       </w:pPr>
+      <w:rPr/>
     </w:lvl>
     <w:lvl w:ilvl="2">
       <w:start w:val="1"/>
@@ -998,6 +1051,7 @@
         </w:tabs>
         <w:ind w:start="1440" w:hanging="360"/>
       </w:pPr>
+      <w:rPr/>
     </w:lvl>
     <w:lvl w:ilvl="3">
       <w:start w:val="1"/>
@@ -1010,6 +1064,7 @@
         </w:tabs>
         <w:ind w:start="1800" w:hanging="360"/>
       </w:pPr>
+      <w:rPr/>
     </w:lvl>
     <w:lvl w:ilvl="4">
       <w:start w:val="1"/>
@@ -1022,6 +1077,7 @@
         </w:tabs>
         <w:ind w:start="2160" w:hanging="360"/>
       </w:pPr>
+      <w:rPr/>
     </w:lvl>
     <w:lvl w:ilvl="5">
       <w:start w:val="1"/>
@@ -1034,6 +1090,7 @@
         </w:tabs>
         <w:ind w:start="2520" w:hanging="360"/>
       </w:pPr>
+      <w:rPr/>
     </w:lvl>
     <w:lvl w:ilvl="6">
       <w:start w:val="1"/>
@@ -1046,6 +1103,7 @@
         </w:tabs>
         <w:ind w:start="2880" w:hanging="360"/>
       </w:pPr>
+      <w:rPr/>
     </w:lvl>
     <w:lvl w:ilvl="7">
       <w:start w:val="1"/>
@@ -1058,6 +1116,7 @@
         </w:tabs>
         <w:ind w:start="3240" w:hanging="360"/>
       </w:pPr>
+      <w:rPr/>
     </w:lvl>
     <w:lvl w:ilvl="8">
       <w:start w:val="1"/>
@@ -1070,6 +1129,7 @@
         </w:tabs>
         <w:ind w:start="3600" w:hanging="360"/>
       </w:pPr>
+      <w:rPr/>
     </w:lvl>
   </w:abstractNum>
   <w:abstractNum w:abstractNumId="5">
@@ -1097,6 +1157,7 @@
         </w:tabs>
         <w:ind w:start="1080" w:hanging="360"/>
       </w:pPr>
+      <w:rPr/>
     </w:lvl>
     <w:lvl w:ilvl="2">
       <w:start w:val="1"/>
@@ -1109,6 +1170,7 @@
         </w:tabs>
         <w:ind w:start="1440" w:hanging="360"/>
       </w:pPr>
+      <w:rPr/>
     </w:lvl>
     <w:lvl w:ilvl="3">
       <w:start w:val="1"/>
@@ -1121,6 +1183,7 @@
         </w:tabs>
         <w:ind w:start="1800" w:hanging="360"/>
       </w:pPr>
+      <w:rPr/>
     </w:lvl>
     <w:lvl w:ilvl="4">
       <w:start w:val="1"/>
@@ -1133,6 +1196,7 @@
         </w:tabs>
         <w:ind w:start="2160" w:hanging="360"/>
       </w:pPr>
+      <w:rPr/>
     </w:lvl>
     <w:lvl w:ilvl="5">
       <w:start w:val="1"/>
@@ -1145,6 +1209,7 @@
         </w:tabs>
         <w:ind w:start="2520" w:hanging="360"/>
       </w:pPr>
+      <w:rPr/>
     </w:lvl>
     <w:lvl w:ilvl="6">
       <w:start w:val="1"/>
@@ -1157,6 +1222,7 @@
         </w:tabs>
         <w:ind w:start="2880" w:hanging="360"/>
       </w:pPr>
+      <w:rPr/>
     </w:lvl>
     <w:lvl w:ilvl="7">
       <w:start w:val="1"/>
@@ -1169,6 +1235,7 @@
         </w:tabs>
         <w:ind w:start="3240" w:hanging="360"/>
       </w:pPr>
+      <w:rPr/>
     </w:lvl>
     <w:lvl w:ilvl="8">
       <w:start w:val="1"/>
@@ -1181,6 +1248,7 @@
         </w:tabs>
         <w:ind w:start="3600" w:hanging="360"/>
       </w:pPr>
+      <w:rPr/>
     </w:lvl>
   </w:abstractNum>
   <w:abstractNum w:abstractNumId="6">
@@ -1208,6 +1276,7 @@
         </w:tabs>
         <w:ind w:start="1080" w:hanging="360"/>
       </w:pPr>
+      <w:rPr/>
     </w:lvl>
     <w:lvl w:ilvl="2">
       <w:start w:val="1"/>
@@ -1220,6 +1289,7 @@
         </w:tabs>
         <w:ind w:start="1440" w:hanging="360"/>
       </w:pPr>
+      <w:rPr/>
     </w:lvl>
     <w:lvl w:ilvl="3">
       <w:start w:val="1"/>
@@ -1232,6 +1302,7 @@
         </w:tabs>
         <w:ind w:start="1800" w:hanging="360"/>
       </w:pPr>
+      <w:rPr/>
     </w:lvl>
     <w:lvl w:ilvl="4">
       <w:start w:val="1"/>
@@ -1244,6 +1315,7 @@
         </w:tabs>
         <w:ind w:start="2160" w:hanging="360"/>
       </w:pPr>
+      <w:rPr/>
     </w:lvl>
     <w:lvl w:ilvl="5">
       <w:start w:val="1"/>
@@ -1256,6 +1328,7 @@
         </w:tabs>
         <w:ind w:start="2520" w:hanging="360"/>
       </w:pPr>
+      <w:rPr/>
     </w:lvl>
     <w:lvl w:ilvl="6">
       <w:start w:val="1"/>
@@ -1268,6 +1341,7 @@
         </w:tabs>
         <w:ind w:start="2880" w:hanging="360"/>
       </w:pPr>
+      <w:rPr/>
     </w:lvl>
     <w:lvl w:ilvl="7">
       <w:start w:val="1"/>
@@ -1280,6 +1354,7 @@
         </w:tabs>
         <w:ind w:start="3240" w:hanging="360"/>
       </w:pPr>
+      <w:rPr/>
     </w:lvl>
     <w:lvl w:ilvl="8">
       <w:start w:val="1"/>
@@ -1292,6 +1367,7 @@
         </w:tabs>
         <w:ind w:start="3600" w:hanging="360"/>
       </w:pPr>
+      <w:rPr/>
     </w:lvl>
   </w:abstractNum>
   <w:abstractNum w:abstractNumId="7">
@@ -1442,7 +1518,7 @@
   <w:docDefaults>
     <w:rPrDefault>
       <w:rPr>
-        <w:rFonts w:ascii="Cambria" w:hAnsi="Cambria" w:eastAsia="ＭＳ 明朝" w:cs="" w:asciiTheme="minorHAnsi" w:cstheme="minorBidi" w:eastAsiaTheme="minorEastAsia" w:hAnsiTheme="minorHAnsi"/>
+        <w:rFonts w:ascii="Cambria" w:hAnsi="Cambria" w:eastAsia="" w:cs="" w:asciiTheme="minorHAnsi" w:cstheme="minorBidi" w:eastAsiaTheme="minorEastAsia" w:hAnsiTheme="minorHAnsi"/>
         <w:sz w:val="22"/>
         <w:szCs w:val="22"/>
         <w:lang w:val="en-US" w:eastAsia="en-US" w:bidi="ar-SA"/>
@@ -1599,12 +1675,13 @@
     <w:rsid w:val="00fc693f"/>
     <w:pPr>
       <w:widowControl/>
+      <w:suppressAutoHyphens w:val="true"/>
       <w:bidi w:val="0"/>
       <w:spacing w:lineRule="auto" w:line="276" w:before="0" w:after="200"/>
       <w:jc w:val="start"/>
     </w:pPr>
     <w:rPr>
-      <w:rFonts w:ascii="Cambria" w:hAnsi="Cambria" w:eastAsia="ＭＳ 明朝" w:cs="" w:asciiTheme="minorHAnsi" w:cstheme="minorBidi" w:eastAsiaTheme="minorEastAsia" w:hAnsiTheme="minorHAnsi"/>
+      <w:rFonts w:ascii="Cambria" w:hAnsi="Cambria" w:eastAsia="" w:cs="" w:asciiTheme="minorHAnsi" w:cstheme="minorBidi" w:eastAsiaTheme="minorEastAsia" w:hAnsiTheme="minorHAnsi"/>
       <w:color w:val="auto"/>
       <w:kern w:val="0"/>
       <w:sz w:val="22"/>
@@ -1627,7 +1704,7 @@
       <w:outlineLvl w:val="0"/>
     </w:pPr>
     <w:rPr>
-      <w:rFonts w:ascii="Calibri" w:hAnsi="Calibri" w:eastAsia="ＭＳ ゴシック" w:cs="" w:asciiTheme="majorHAnsi" w:cstheme="majorBidi" w:eastAsiaTheme="majorEastAsia" w:hAnsiTheme="majorHAnsi"/>
+      <w:rFonts w:ascii="Calibri" w:hAnsi="Calibri" w:eastAsia="" w:cs="" w:asciiTheme="majorHAnsi" w:cstheme="majorBidi" w:eastAsiaTheme="majorEastAsia" w:hAnsiTheme="majorHAnsi"/>
       <w:b/>
       <w:bCs/>
       <w:color w:themeColor="accent1" w:themeShade="bf" w:val="365F91"/>
@@ -1651,7 +1728,7 @@
       <w:outlineLvl w:val="1"/>
     </w:pPr>
     <w:rPr>
-      <w:rFonts w:ascii="Calibri" w:hAnsi="Calibri" w:eastAsia="ＭＳ ゴシック" w:cs="" w:asciiTheme="majorHAnsi" w:cstheme="majorBidi" w:eastAsiaTheme="majorEastAsia" w:hAnsiTheme="majorHAnsi"/>
+      <w:rFonts w:ascii="Calibri" w:hAnsi="Calibri" w:eastAsia="" w:cs="" w:asciiTheme="majorHAnsi" w:cstheme="majorBidi" w:eastAsiaTheme="majorEastAsia" w:hAnsiTheme="majorHAnsi"/>
       <w:b/>
       <w:bCs/>
       <w:color w:themeColor="accent1" w:val="4F81BD"/>
@@ -1675,7 +1752,7 @@
       <w:outlineLvl w:val="2"/>
     </w:pPr>
     <w:rPr>
-      <w:rFonts w:ascii="Calibri" w:hAnsi="Calibri" w:eastAsia="ＭＳ ゴシック" w:cs="" w:asciiTheme="majorHAnsi" w:cstheme="majorBidi" w:eastAsiaTheme="majorEastAsia" w:hAnsiTheme="majorHAnsi"/>
+      <w:rFonts w:ascii="Calibri" w:hAnsi="Calibri" w:eastAsia="" w:cs="" w:asciiTheme="majorHAnsi" w:cstheme="majorBidi" w:eastAsiaTheme="majorEastAsia" w:hAnsiTheme="majorHAnsi"/>
       <w:b/>
       <w:bCs/>
       <w:color w:themeColor="accent1" w:val="4F81BD"/>
@@ -1698,7 +1775,7 @@
       <w:outlineLvl w:val="3"/>
     </w:pPr>
     <w:rPr>
-      <w:rFonts w:ascii="Calibri" w:hAnsi="Calibri" w:eastAsia="ＭＳ ゴシック" w:cs="" w:asciiTheme="majorHAnsi" w:cstheme="majorBidi" w:eastAsiaTheme="majorEastAsia" w:hAnsiTheme="majorHAnsi"/>
+      <w:rFonts w:ascii="Calibri" w:hAnsi="Calibri" w:eastAsia="" w:cs="" w:asciiTheme="majorHAnsi" w:cstheme="majorBidi" w:eastAsiaTheme="majorEastAsia" w:hAnsiTheme="majorHAnsi"/>
       <w:b/>
       <w:bCs/>
       <w:i/>
@@ -1723,7 +1800,7 @@
       <w:outlineLvl w:val="4"/>
     </w:pPr>
     <w:rPr>
-      <w:rFonts w:ascii="Calibri" w:hAnsi="Calibri" w:eastAsia="ＭＳ ゴシック" w:cs="" w:asciiTheme="majorHAnsi" w:cstheme="majorBidi" w:eastAsiaTheme="majorEastAsia" w:hAnsiTheme="majorHAnsi"/>
+      <w:rFonts w:ascii="Calibri" w:hAnsi="Calibri" w:eastAsia="" w:cs="" w:asciiTheme="majorHAnsi" w:cstheme="majorBidi" w:eastAsiaTheme="majorEastAsia" w:hAnsiTheme="majorHAnsi"/>
       <w:color w:themeColor="accent1" w:themeShade="7f" w:val="243F60"/>
     </w:rPr>
   </w:style>
@@ -1744,7 +1821,7 @@
       <w:outlineLvl w:val="5"/>
     </w:pPr>
     <w:rPr>
-      <w:rFonts w:ascii="Calibri" w:hAnsi="Calibri" w:eastAsia="ＭＳ ゴシック" w:cs="" w:asciiTheme="majorHAnsi" w:cstheme="majorBidi" w:eastAsiaTheme="majorEastAsia" w:hAnsiTheme="majorHAnsi"/>
+      <w:rFonts w:ascii="Calibri" w:hAnsi="Calibri" w:eastAsia="" w:cs="" w:asciiTheme="majorHAnsi" w:cstheme="majorBidi" w:eastAsiaTheme="majorEastAsia" w:hAnsiTheme="majorHAnsi"/>
       <w:i/>
       <w:iCs/>
       <w:color w:themeColor="accent1" w:themeShade="7f" w:val="243F60"/>
@@ -1767,7 +1844,7 @@
       <w:outlineLvl w:val="6"/>
     </w:pPr>
     <w:rPr>
-      <w:rFonts w:ascii="Calibri" w:hAnsi="Calibri" w:eastAsia="ＭＳ ゴシック" w:cs="" w:asciiTheme="majorHAnsi" w:cstheme="majorBidi" w:eastAsiaTheme="majorEastAsia" w:hAnsiTheme="majorHAnsi"/>
+      <w:rFonts w:ascii="Calibri" w:hAnsi="Calibri" w:eastAsia="" w:cs="" w:asciiTheme="majorHAnsi" w:cstheme="majorBidi" w:eastAsiaTheme="majorEastAsia" w:hAnsiTheme="majorHAnsi"/>
       <w:i/>
       <w:iCs/>
       <w:color w:themeColor="text1" w:themeTint="bf" w:val="404040"/>
@@ -1790,7 +1867,7 @@
       <w:outlineLvl w:val="7"/>
     </w:pPr>
     <w:rPr>
-      <w:rFonts w:ascii="Calibri" w:hAnsi="Calibri" w:eastAsia="ＭＳ ゴシック" w:cs="" w:asciiTheme="majorHAnsi" w:cstheme="majorBidi" w:eastAsiaTheme="majorEastAsia" w:hAnsiTheme="majorHAnsi"/>
+      <w:rFonts w:ascii="Calibri" w:hAnsi="Calibri" w:eastAsia="" w:cs="" w:asciiTheme="majorHAnsi" w:cstheme="majorBidi" w:eastAsiaTheme="majorEastAsia" w:hAnsiTheme="majorHAnsi"/>
       <w:color w:themeColor="accent1" w:val="4F81BD"/>
       <w:sz w:val="20"/>
       <w:szCs w:val="20"/>
@@ -1813,7 +1890,7 @@
       <w:outlineLvl w:val="8"/>
     </w:pPr>
     <w:rPr>
-      <w:rFonts w:ascii="Calibri" w:hAnsi="Calibri" w:eastAsia="ＭＳ ゴシック" w:cs="" w:asciiTheme="majorHAnsi" w:cstheme="majorBidi" w:eastAsiaTheme="majorEastAsia" w:hAnsiTheme="majorHAnsi"/>
+      <w:rFonts w:ascii="Calibri" w:hAnsi="Calibri" w:eastAsia="" w:cs="" w:asciiTheme="majorHAnsi" w:cstheme="majorBidi" w:eastAsiaTheme="majorEastAsia" w:hAnsiTheme="majorHAnsi"/>
       <w:i/>
       <w:iCs/>
       <w:color w:themeColor="text1" w:themeTint="bf" w:val="404040"/>
@@ -1852,7 +1929,7 @@
     <w:qFormat/>
     <w:rsid w:val="00fc693f"/>
     <w:rPr>
-      <w:rFonts w:ascii="Calibri" w:hAnsi="Calibri" w:eastAsia="ＭＳ ゴシック" w:cs="" w:asciiTheme="majorHAnsi" w:cstheme="majorBidi" w:eastAsiaTheme="majorEastAsia" w:hAnsiTheme="majorHAnsi"/>
+      <w:rFonts w:ascii="Calibri" w:hAnsi="Calibri" w:eastAsia="" w:cs="" w:asciiTheme="majorHAnsi" w:cstheme="majorBidi" w:eastAsiaTheme="majorEastAsia" w:hAnsiTheme="majorHAnsi"/>
       <w:b/>
       <w:bCs/>
       <w:color w:themeColor="accent1" w:themeShade="bf" w:val="365F91"/>
@@ -1867,7 +1944,7 @@
     <w:qFormat/>
     <w:rsid w:val="00fc693f"/>
     <w:rPr>
-      <w:rFonts w:ascii="Calibri" w:hAnsi="Calibri" w:eastAsia="ＭＳ ゴシック" w:cs="" w:asciiTheme="majorHAnsi" w:cstheme="majorBidi" w:eastAsiaTheme="majorEastAsia" w:hAnsiTheme="majorHAnsi"/>
+      <w:rFonts w:ascii="Calibri" w:hAnsi="Calibri" w:eastAsia="" w:cs="" w:asciiTheme="majorHAnsi" w:cstheme="majorBidi" w:eastAsiaTheme="majorEastAsia" w:hAnsiTheme="majorHAnsi"/>
       <w:b/>
       <w:bCs/>
       <w:color w:themeColor="accent1" w:val="4F81BD"/>
@@ -1882,7 +1959,7 @@
     <w:qFormat/>
     <w:rsid w:val="00fc693f"/>
     <w:rPr>
-      <w:rFonts w:ascii="Calibri" w:hAnsi="Calibri" w:eastAsia="ＭＳ ゴシック" w:cs="" w:asciiTheme="majorHAnsi" w:cstheme="majorBidi" w:eastAsiaTheme="majorEastAsia" w:hAnsiTheme="majorHAnsi"/>
+      <w:rFonts w:ascii="Calibri" w:hAnsi="Calibri" w:eastAsia="" w:cs="" w:asciiTheme="majorHAnsi" w:cstheme="majorBidi" w:eastAsiaTheme="majorEastAsia" w:hAnsiTheme="majorHAnsi"/>
       <w:b/>
       <w:bCs/>
       <w:color w:themeColor="accent1" w:val="4F81BD"/>
@@ -1895,7 +1972,7 @@
     <w:qFormat/>
     <w:rsid w:val="00fc693f"/>
     <w:rPr>
-      <w:rFonts w:ascii="Calibri" w:hAnsi="Calibri" w:eastAsia="ＭＳ ゴシック" w:cs="" w:asciiTheme="majorHAnsi" w:cstheme="majorBidi" w:eastAsiaTheme="majorEastAsia" w:hAnsiTheme="majorHAnsi"/>
+      <w:rFonts w:ascii="Calibri" w:hAnsi="Calibri" w:eastAsia="" w:cs="" w:asciiTheme="majorHAnsi" w:cstheme="majorBidi" w:eastAsiaTheme="majorEastAsia" w:hAnsiTheme="majorHAnsi"/>
       <w:color w:themeColor="text2" w:themeShade="bf" w:val="17365D"/>
       <w:spacing w:val="5"/>
       <w:kern w:val="2"/>
@@ -1910,7 +1987,7 @@
     <w:qFormat/>
     <w:rsid w:val="00fc693f"/>
     <w:rPr>
-      <w:rFonts w:ascii="Calibri" w:hAnsi="Calibri" w:eastAsia="ＭＳ ゴシック" w:cs="" w:asciiTheme="majorHAnsi" w:cstheme="majorBidi" w:eastAsiaTheme="majorEastAsia" w:hAnsiTheme="majorHAnsi"/>
+      <w:rFonts w:ascii="Calibri" w:hAnsi="Calibri" w:eastAsia="" w:cs="" w:asciiTheme="majorHAnsi" w:cstheme="majorBidi" w:eastAsiaTheme="majorEastAsia" w:hAnsiTheme="majorHAnsi"/>
       <w:i/>
       <w:iCs/>
       <w:color w:themeColor="accent1" w:val="4F81BD"/>
@@ -1982,7 +2059,7 @@
     <w:qFormat/>
     <w:rsid w:val="00fc693f"/>
     <w:rPr>
-      <w:rFonts w:ascii="Calibri" w:hAnsi="Calibri" w:eastAsia="ＭＳ ゴシック" w:cs="" w:asciiTheme="majorHAnsi" w:cstheme="majorBidi" w:eastAsiaTheme="majorEastAsia" w:hAnsiTheme="majorHAnsi"/>
+      <w:rFonts w:ascii="Calibri" w:hAnsi="Calibri" w:eastAsia="" w:cs="" w:asciiTheme="majorHAnsi" w:cstheme="majorBidi" w:eastAsiaTheme="majorEastAsia" w:hAnsiTheme="majorHAnsi"/>
       <w:b/>
       <w:bCs/>
       <w:i/>
@@ -1998,7 +2075,7 @@
     <w:qFormat/>
     <w:rsid w:val="00fc693f"/>
     <w:rPr>
-      <w:rFonts w:ascii="Calibri" w:hAnsi="Calibri" w:eastAsia="ＭＳ ゴシック" w:cs="" w:asciiTheme="majorHAnsi" w:cstheme="majorBidi" w:eastAsiaTheme="majorEastAsia" w:hAnsiTheme="majorHAnsi"/>
+      <w:rFonts w:ascii="Calibri" w:hAnsi="Calibri" w:eastAsia="" w:cs="" w:asciiTheme="majorHAnsi" w:cstheme="majorBidi" w:eastAsiaTheme="majorEastAsia" w:hAnsiTheme="majorHAnsi"/>
       <w:color w:themeColor="accent1" w:themeShade="7f" w:val="243F60"/>
     </w:rPr>
   </w:style>
@@ -2010,7 +2087,7 @@
     <w:qFormat/>
     <w:rsid w:val="00fc693f"/>
     <w:rPr>
-      <w:rFonts w:ascii="Calibri" w:hAnsi="Calibri" w:eastAsia="ＭＳ ゴシック" w:cs="" w:asciiTheme="majorHAnsi" w:cstheme="majorBidi" w:eastAsiaTheme="majorEastAsia" w:hAnsiTheme="majorHAnsi"/>
+      <w:rFonts w:ascii="Calibri" w:hAnsi="Calibri" w:eastAsia="" w:cs="" w:asciiTheme="majorHAnsi" w:cstheme="majorBidi" w:eastAsiaTheme="majorEastAsia" w:hAnsiTheme="majorHAnsi"/>
       <w:i/>
       <w:iCs/>
       <w:color w:themeColor="accent1" w:themeShade="7f" w:val="243F60"/>
@@ -2024,7 +2101,7 @@
     <w:qFormat/>
     <w:rsid w:val="00fc693f"/>
     <w:rPr>
-      <w:rFonts w:ascii="Calibri" w:hAnsi="Calibri" w:eastAsia="ＭＳ ゴシック" w:cs="" w:asciiTheme="majorHAnsi" w:cstheme="majorBidi" w:eastAsiaTheme="majorEastAsia" w:hAnsiTheme="majorHAnsi"/>
+      <w:rFonts w:ascii="Calibri" w:hAnsi="Calibri" w:eastAsia="" w:cs="" w:asciiTheme="majorHAnsi" w:cstheme="majorBidi" w:eastAsiaTheme="majorEastAsia" w:hAnsiTheme="majorHAnsi"/>
       <w:i/>
       <w:iCs/>
       <w:color w:themeColor="text1" w:themeTint="bf" w:val="404040"/>
@@ -2038,7 +2115,7 @@
     <w:qFormat/>
     <w:rsid w:val="00fc693f"/>
     <w:rPr>
-      <w:rFonts w:ascii="Calibri" w:hAnsi="Calibri" w:eastAsia="ＭＳ ゴシック" w:cs="" w:asciiTheme="majorHAnsi" w:cstheme="majorBidi" w:eastAsiaTheme="majorEastAsia" w:hAnsiTheme="majorHAnsi"/>
+      <w:rFonts w:ascii="Calibri" w:hAnsi="Calibri" w:eastAsia="" w:cs="" w:asciiTheme="majorHAnsi" w:cstheme="majorBidi" w:eastAsiaTheme="majorEastAsia" w:hAnsiTheme="majorHAnsi"/>
       <w:color w:themeColor="accent1" w:val="4F81BD"/>
       <w:sz w:val="20"/>
       <w:szCs w:val="20"/>
@@ -2052,7 +2129,7 @@
     <w:qFormat/>
     <w:rsid w:val="00fc693f"/>
     <w:rPr>
-      <w:rFonts w:ascii="Calibri" w:hAnsi="Calibri" w:eastAsia="ＭＳ ゴシック" w:cs="" w:asciiTheme="majorHAnsi" w:cstheme="majorBidi" w:eastAsiaTheme="majorEastAsia" w:hAnsiTheme="majorHAnsi"/>
+      <w:rFonts w:ascii="Calibri" w:hAnsi="Calibri" w:eastAsia="" w:cs="" w:asciiTheme="majorHAnsi" w:cstheme="majorBidi" w:eastAsiaTheme="majorEastAsia" w:hAnsiTheme="majorHAnsi"/>
       <w:i/>
       <w:iCs/>
       <w:color w:themeColor="text1" w:themeTint="bf" w:val="404040"/>
@@ -2234,6 +2311,39 @@
       <w:rFonts w:cs="Arial"/>
     </w:rPr>
   </w:style>
+  <w:style w:type="paragraph" w:styleId="Ttulouser">
+    <w:name w:val="Título (user)"/>
+    <w:basedOn w:val="Normal"/>
+    <w:next w:val="BodyText"/>
+    <w:qFormat/>
+    <w:pPr>
+      <w:keepNext w:val="true"/>
+      <w:spacing w:before="240" w:after="120"/>
+    </w:pPr>
+    <w:rPr>
+      <w:rFonts w:ascii="Liberation Sans" w:hAnsi="Liberation Sans" w:eastAsia="Microsoft YaHei" w:cs="Arial"/>
+      <w:sz w:val="28"/>
+      <w:szCs w:val="28"/>
+    </w:rPr>
+  </w:style>
+  <w:style w:type="paragraph" w:styleId="ndiceuser">
+    <w:name w:val="Índice (user)"/>
+    <w:basedOn w:val="Normal"/>
+    <w:qFormat/>
+    <w:pPr>
+      <w:suppressLineNumbers/>
+    </w:pPr>
+    <w:rPr>
+      <w:rFonts w:cs="Arial"/>
+    </w:rPr>
+  </w:style>
+  <w:style w:type="paragraph" w:styleId="Cabeceraypieuser">
+    <w:name w:val="Cabecera y pie (user)"/>
+    <w:basedOn w:val="Normal"/>
+    <w:qFormat/>
+    <w:pPr/>
+    <w:rPr/>
+  </w:style>
   <w:style w:type="paragraph" w:styleId="Cabeceraypie">
     <w:name w:val="Cabecera y pie"/>
     <w:basedOn w:val="Normal"/>
@@ -2282,12 +2392,13 @@
     <w:rsid w:val="00fc693f"/>
     <w:pPr>
       <w:widowControl/>
+      <w:suppressAutoHyphens w:val="true"/>
       <w:bidi w:val="0"/>
       <w:spacing w:lineRule="auto" w:line="240" w:before="0" w:after="0"/>
       <w:jc w:val="start"/>
     </w:pPr>
     <w:rPr>
-      <w:rFonts w:ascii="Cambria" w:hAnsi="Cambria" w:eastAsia="ＭＳ 明朝" w:cs="" w:asciiTheme="minorHAnsi" w:cstheme="minorBidi" w:eastAsiaTheme="minorEastAsia" w:hAnsiTheme="minorHAnsi"/>
+      <w:rFonts w:ascii="Cambria" w:hAnsi="Cambria" w:eastAsia="" w:cs="" w:asciiTheme="minorHAnsi" w:cstheme="minorBidi" w:eastAsiaTheme="minorEastAsia" w:hAnsiTheme="minorHAnsi"/>
       <w:color w:val="auto"/>
       <w:kern w:val="0"/>
       <w:sz w:val="22"/>
@@ -2311,7 +2422,7 @@
       <w:contextualSpacing/>
     </w:pPr>
     <w:rPr>
-      <w:rFonts w:ascii="Calibri" w:hAnsi="Calibri" w:eastAsia="ＭＳ ゴシック" w:cs="" w:asciiTheme="majorHAnsi" w:cstheme="majorBidi" w:eastAsiaTheme="majorEastAsia" w:hAnsiTheme="majorHAnsi"/>
+      <w:rFonts w:ascii="Calibri" w:hAnsi="Calibri" w:eastAsia="" w:cs="" w:asciiTheme="majorHAnsi" w:cstheme="majorBidi" w:eastAsiaTheme="majorEastAsia" w:hAnsiTheme="majorHAnsi"/>
       <w:color w:themeColor="text2" w:themeShade="bf" w:val="17365D"/>
       <w:spacing w:val="5"/>
       <w:kern w:val="2"/>
@@ -2329,7 +2440,7 @@
     <w:rsid w:val="00fc693f"/>
     <w:pPr/>
     <w:rPr>
-      <w:rFonts w:ascii="Calibri" w:hAnsi="Calibri" w:eastAsia="ＭＳ ゴシック" w:cs="" w:asciiTheme="majorHAnsi" w:cstheme="majorBidi" w:eastAsiaTheme="majorEastAsia" w:hAnsiTheme="majorHAnsi"/>
+      <w:rFonts w:ascii="Calibri" w:hAnsi="Calibri" w:eastAsia="" w:cs="" w:asciiTheme="majorHAnsi" w:cstheme="majorBidi" w:eastAsiaTheme="majorEastAsia" w:hAnsiTheme="majorHAnsi"/>
       <w:i/>
       <w:iCs/>
       <w:color w:themeColor="accent1" w:val="4F81BD"/>
@@ -2562,12 +2673,13 @@
         <w:tab w:val="left" w:pos="3456" w:leader="none"/>
         <w:tab w:val="left" w:pos="4032" w:leader="none"/>
       </w:tabs>
+      <w:suppressAutoHyphens w:val="true"/>
       <w:bidi w:val="0"/>
       <w:spacing w:lineRule="auto" w:line="276" w:before="0" w:after="200"/>
       <w:jc w:val="start"/>
     </w:pPr>
     <w:rPr>
-      <w:rFonts w:ascii="Courier" w:hAnsi="Courier" w:eastAsia="ＭＳ 明朝" w:cs="" w:cstheme="minorBidi" w:eastAsiaTheme="minorEastAsia"/>
+      <w:rFonts w:ascii="Courier" w:hAnsi="Courier" w:eastAsia="" w:cs="" w:cstheme="minorBidi" w:eastAsiaTheme="minorEastAsia"/>
       <w:color w:val="auto"/>
       <w:kern w:val="0"/>
       <w:sz w:val="20"/>
@@ -2615,7 +2727,7 @@
   </w:style>
   <w:style w:type="paragraph" w:styleId="IndexHeading">
     <w:name w:val="index heading"/>
-    <w:basedOn w:val="Ttulo"/>
+    <w:basedOn w:val="Ttulouser"/>
     <w:pPr/>
     <w:rPr/>
   </w:style>
@@ -2633,8 +2745,8 @@
     </w:pPr>
     <w:rPr/>
   </w:style>
-  <w:style w:type="numbering" w:styleId="Ningunalista" w:default="1">
-    <w:name w:val="Ninguna lista"/>
+  <w:style w:type="numbering" w:styleId="Ningunalistauser" w:default="1">
+    <w:name w:val="Ninguna lista (user)"/>
     <w:uiPriority w:val="99"/>
     <w:semiHidden/>
     <w:unhideWhenUsed/>
@@ -5765,7 +5877,6 @@
       <w:pPr>
         <w:spacing w:before="0" w:after="0" w:line="240" w:lineRule="auto"/>
       </w:pPr>
-      <w:rPr/>
       <w:tblPr/>
       <w:tcPr>
         <w:tcBorders>
@@ -5911,7 +6022,6 @@
       <w:pPr>
         <w:spacing w:before="0" w:after="0" w:line="240" w:lineRule="auto"/>
       </w:pPr>
-      <w:rPr/>
       <w:tblPr/>
       <w:tcPr>
         <w:tcBorders>
@@ -6057,7 +6167,6 @@
       <w:pPr>
         <w:spacing w:before="0" w:after="0" w:line="240" w:lineRule="auto"/>
       </w:pPr>
-      <w:rPr/>
       <w:tblPr/>
       <w:tcPr>
         <w:tcBorders>
@@ -6203,7 +6312,6 @@
       <w:pPr>
         <w:spacing w:before="0" w:after="0" w:line="240" w:lineRule="auto"/>
       </w:pPr>
-      <w:rPr/>
       <w:tblPr/>
       <w:tcPr>
         <w:tcBorders>
@@ -6349,7 +6457,6 @@
       <w:pPr>
         <w:spacing w:before="0" w:after="0" w:line="240" w:lineRule="auto"/>
       </w:pPr>
-      <w:rPr/>
       <w:tblPr/>
       <w:tcPr>
         <w:tcBorders>
@@ -6495,7 +6602,6 @@
       <w:pPr>
         <w:spacing w:before="0" w:after="0" w:line="240" w:lineRule="auto"/>
       </w:pPr>
-      <w:rPr/>
       <w:tblPr/>
       <w:tcPr>
         <w:tcBorders>
@@ -6641,7 +6747,6 @@
       <w:pPr>
         <w:spacing w:before="0" w:after="0" w:line="240" w:lineRule="auto"/>
       </w:pPr>
-      <w:rPr/>
       <w:tblPr/>
       <w:tcPr>
         <w:tcBorders>

</xml_diff>